<commit_message>
Updated the uml with a use case within
</commit_message>
<xml_diff>
--- a/docs/uml.docx
+++ b/docs/uml.docx
@@ -115,34 +115,54 @@
             </w:r>
           </w:p>
           <w:p>
+            <w:proofErr w:type="spellStart"/>
+            <w:proofErr w:type="gramStart"/>
             <w:r>
               <w:t>githubUsername:string</w:t>
             </w:r>
-          </w:p>
-          <w:p>
+            <w:proofErr w:type="spellEnd"/>
+            <w:proofErr w:type="gramEnd"/>
+          </w:p>
+          <w:p>
+            <w:proofErr w:type="spellStart"/>
+            <w:proofErr w:type="gramStart"/>
             <w:r>
               <w:t>twitterUsername:string</w:t>
             </w:r>
-          </w:p>
-          <w:p>
+            <w:proofErr w:type="spellEnd"/>
+            <w:proofErr w:type="gramEnd"/>
+          </w:p>
+          <w:p>
+            <w:proofErr w:type="spellStart"/>
+            <w:proofErr w:type="gramStart"/>
             <w:r>
               <w:t>phone:string</w:t>
             </w:r>
-          </w:p>
-          <w:p>
+            <w:proofErr w:type="spellEnd"/>
+            <w:proofErr w:type="gramEnd"/>
+          </w:p>
+          <w:p>
+            <w:proofErr w:type="spellStart"/>
+            <w:proofErr w:type="gramStart"/>
             <w:r>
               <w:t>email:string</w:t>
             </w:r>
-          </w:p>
-          <w:p>
+            <w:proofErr w:type="spellEnd"/>
+            <w:proofErr w:type="gramEnd"/>
+          </w:p>
+          <w:p>
+            <w:proofErr w:type="gramStart"/>
             <w:r>
               <w:t>createdAt:Date</w:t>
             </w:r>
-          </w:p>
-          <w:p>
+            <w:proofErr w:type="gramEnd"/>
+          </w:p>
+          <w:p>
+            <w:proofErr w:type="spellStart"/>
             <w:r>
               <w:t>updatedAt:Date</w:t>
             </w:r>
+            <w:proofErr w:type="spellEnd"/>
           </w:p>
         </w:tc>
       </w:tr>
@@ -165,13 +185,13 @@
                     <wp:anchor distT="0" distB="0" distL="114300" distR="114300" simplePos="0" relativeHeight="251661312" behindDoc="0" locked="0" layoutInCell="1" allowOverlap="1" wp14:anchorId="404DAFD0" wp14:editId="7F5E867D">
                       <wp:simplePos x="0" y="0"/>
                       <wp:positionH relativeFrom="column">
-                        <wp:posOffset>2195195</wp:posOffset>
+                        <wp:posOffset>2194367</wp:posOffset>
                       </wp:positionH>
                       <wp:positionV relativeFrom="paragraph">
-                        <wp:posOffset>179069</wp:posOffset>
+                        <wp:posOffset>175425</wp:posOffset>
                       </wp:positionV>
-                      <wp:extent cx="742950" cy="1895475"/>
-                      <wp:effectExtent l="0" t="0" r="19050" b="28575"/>
+                      <wp:extent cx="938254" cy="1895475"/>
+                      <wp:effectExtent l="0" t="0" r="14605" b="28575"/>
                       <wp:wrapNone/>
                       <wp:docPr id="4" name="Elbow Connector 4"/>
                       <wp:cNvGraphicFramePr/>
@@ -182,7 +202,7 @@
                             <wps:spPr>
                               <a:xfrm flipV="1">
                                 <a:off x="0" y="0"/>
-                                <a:ext cx="742950" cy="1895475"/>
+                                <a:ext cx="938254" cy="1895475"/>
                               </a:xfrm>
                               <a:prstGeom prst="bentConnector3">
                                 <a:avLst>
@@ -216,18 +236,56 @@
                 </mc:Choice>
                 <mc:Fallback>
                   <w:pict>
-                    <v:shape w14:anchorId="1239E0A9" id="Elbow Connector 4" o:spid="_x0000_s1026" type="#_x0000_t34" style="position:absolute;margin-left:172.85pt;margin-top:14.1pt;width:58.5pt;height:149.25pt;flip:y;z-index:251661312;visibility:visible;mso-wrap-style:square;mso-width-percent:0;mso-wrap-distance-left:9pt;mso-wrap-distance-top:0;mso-wrap-distance-right:9pt;mso-wrap-distance-bottom:0;mso-position-horizontal:absolute;mso-position-horizontal-relative:text;mso-position-vertical:absolute;mso-position-vertical-relative:text;mso-width-percent:0;mso-width-relative:margin" o:gfxdata="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" adj="4411" strokecolor="black [3200]" strokeweight=".5pt"/>
+                    <v:shapetype w14:anchorId="4D6CD1E7" id="_x0000_t34" coordsize="21600,21600" o:spt="34" o:oned="t" adj="10800" path="m,l@0,0@0,21600,21600,21600e" filled="f">
+                      <v:stroke joinstyle="miter"/>
+                      <v:formulas>
+                        <v:f eqn="val #0"/>
+                      </v:formulas>
+                      <v:path arrowok="t" fillok="f" o:connecttype="none"/>
+                      <v:handles>
+                        <v:h position="#0,center"/>
+                      </v:handles>
+                      <o:lock v:ext="edit" shapetype="t"/>
+                    </v:shapetype>
+                    <v:shape id="Elbow Connector 4" o:spid="_x0000_s1026" type="#_x0000_t34" style="position:absolute;margin-left:172.8pt;margin-top:13.8pt;width:73.9pt;height:149.25pt;flip:y;z-index:251661312;visibility:visible;mso-wrap-style:square;mso-width-percent:0;mso-wrap-distance-left:9pt;mso-wrap-distance-top:0;mso-wrap-distance-right:9pt;mso-wrap-distance-bottom:0;mso-position-horizontal:absolute;mso-position-horizontal-relative:text;mso-position-vertical:absolute;mso-position-vertical-relative:text;mso-width-percent:0;mso-width-relative:margin" o:gfxdata="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" adj="4411" strokecolor="black [3200]" strokeweight=".5pt"/>
                   </w:pict>
                 </mc:Fallback>
               </mc:AlternateContent>
             </w:r>
             <w:r>
-              <w:t>+getPerson(persinID)-&gt;Person</w:t>
-            </w:r>
-          </w:p>
-          <w:p>
-            <w:r>
-              <w:t>+addPerson(Person)-&gt;</w:t>
+              <w:t>+</w:t>
+            </w:r>
+            <w:proofErr w:type="spellStart"/>
+            <w:r>
+              <w:t>getPerson</w:t>
+            </w:r>
+            <w:proofErr w:type="spellEnd"/>
+            <w:r>
+              <w:t>(</w:t>
+            </w:r>
+            <w:proofErr w:type="spellStart"/>
+            <w:r>
+              <w:t>perso</w:t>
+            </w:r>
+            <w:r>
+              <w:t>nID</w:t>
+            </w:r>
+            <w:proofErr w:type="spellEnd"/>
+            <w:r>
+              <w:t>)-&gt;Person</w:t>
+            </w:r>
+          </w:p>
+          <w:p>
+            <w:r>
+              <w:t>+</w:t>
+            </w:r>
+            <w:proofErr w:type="spellStart"/>
+            <w:r>
+              <w:t>addPerson</w:t>
+            </w:r>
+            <w:proofErr w:type="spellEnd"/>
+            <w:r>
+              <w:t>(Person)-&gt;</w:t>
             </w:r>
             <w:r>
               <w:t>b</w:t>
@@ -238,7 +296,46 @@
           </w:p>
           <w:p>
             <w:r>
-              <w:t>+udpatePerson(Person)-&gt;boolean</w:t>
+              <w:t>+</w:t>
+            </w:r>
+            <w:proofErr w:type="spellStart"/>
+            <w:r>
+              <w:t>udpatePerson</w:t>
+            </w:r>
+            <w:proofErr w:type="spellEnd"/>
+            <w:r>
+              <w:t>(Person)-&gt;boolean</w:t>
+            </w:r>
+          </w:p>
+          <w:p>
+            <w:pPr>
+              <w:rPr>
+                <w:sz w:val="20"/>
+                <w:szCs w:val="20"/>
+              </w:rPr>
+            </w:pPr>
+            <w:r>
+              <w:rPr>
+                <w:sz w:val="20"/>
+                <w:szCs w:val="20"/>
+              </w:rPr>
+              <w:t>+login(</w:t>
+            </w:r>
+            <w:proofErr w:type="spellStart"/>
+            <w:r>
+              <w:rPr>
+                <w:sz w:val="20"/>
+                <w:szCs w:val="20"/>
+              </w:rPr>
+              <w:t>username:string,password:string</w:t>
+            </w:r>
+            <w:proofErr w:type="spellEnd"/>
+            <w:r>
+              <w:rPr>
+                <w:sz w:val="20"/>
+                <w:szCs w:val="20"/>
+              </w:rPr>
+              <w:t>)</w:t>
             </w:r>
           </w:p>
         </w:tc>
@@ -281,66 +378,116 @@
             <w:tcW w:w="3581" w:type="dxa"/>
           </w:tcPr>
           <w:p>
+            <w:proofErr w:type="spellStart"/>
+            <w:proofErr w:type="gramStart"/>
             <w:r>
               <w:t>id:string</w:t>
             </w:r>
-          </w:p>
-          <w:p>
+            <w:proofErr w:type="spellEnd"/>
+            <w:proofErr w:type="gramEnd"/>
+          </w:p>
+          <w:p>
+            <w:proofErr w:type="spellStart"/>
+            <w:proofErr w:type="gramStart"/>
             <w:r>
               <w:t>name:string</w:t>
             </w:r>
-          </w:p>
-          <w:p>
-            <w:r>
-              <w:t>tags:Array&lt;string&gt;</w:t>
-            </w:r>
-          </w:p>
-          <w:p>
+            <w:proofErr w:type="spellEnd"/>
+            <w:proofErr w:type="gramEnd"/>
+          </w:p>
+          <w:p>
+            <w:proofErr w:type="spellStart"/>
+            <w:proofErr w:type="gramStart"/>
+            <w:r>
+              <w:t>tags:Array</w:t>
+            </w:r>
+            <w:proofErr w:type="spellEnd"/>
+            <w:proofErr w:type="gramEnd"/>
+            <w:r>
+              <w:t>&lt;string&gt;</w:t>
+            </w:r>
+          </w:p>
+          <w:p>
+            <w:proofErr w:type="spellStart"/>
+            <w:proofErr w:type="gramStart"/>
             <w:r>
               <w:t>description:string</w:t>
             </w:r>
-          </w:p>
-          <w:p>
+            <w:proofErr w:type="spellEnd"/>
+            <w:proofErr w:type="gramEnd"/>
+          </w:p>
+          <w:p>
+            <w:proofErr w:type="spellStart"/>
+            <w:proofErr w:type="gramStart"/>
             <w:r>
               <w:t>projectChampion:Person</w:t>
             </w:r>
-          </w:p>
-          <w:p>
+            <w:proofErr w:type="spellEnd"/>
+            <w:proofErr w:type="gramEnd"/>
+          </w:p>
+          <w:p>
+            <w:proofErr w:type="spellStart"/>
+            <w:proofErr w:type="gramStart"/>
             <w:r>
               <w:t>treasurer:Person</w:t>
             </w:r>
-          </w:p>
-          <w:p>
+            <w:proofErr w:type="spellEnd"/>
+            <w:proofErr w:type="gramEnd"/>
+          </w:p>
+          <w:p>
+            <w:proofErr w:type="spellStart"/>
+            <w:proofErr w:type="gramStart"/>
             <w:r>
               <w:t>startDate:Date</w:t>
             </w:r>
-          </w:p>
-          <w:p>
+            <w:proofErr w:type="spellEnd"/>
+            <w:proofErr w:type="gramEnd"/>
+          </w:p>
+          <w:p>
+            <w:proofErr w:type="spellStart"/>
+            <w:proofErr w:type="gramStart"/>
             <w:r>
               <w:t>endDate:Date</w:t>
             </w:r>
-          </w:p>
-          <w:p>
+            <w:proofErr w:type="spellEnd"/>
+            <w:proofErr w:type="gramEnd"/>
+          </w:p>
+          <w:p>
+            <w:proofErr w:type="spellStart"/>
+            <w:proofErr w:type="gramStart"/>
             <w:r>
               <w:t>openToContributions:bool</w:t>
             </w:r>
             <w:r>
               <w:t>ean</w:t>
             </w:r>
-          </w:p>
-          <w:p>
+            <w:proofErr w:type="spellEnd"/>
+            <w:proofErr w:type="gramEnd"/>
+          </w:p>
+          <w:p>
+            <w:proofErr w:type="gramStart"/>
             <w:r>
               <w:t>createdAt:Date</w:t>
             </w:r>
-          </w:p>
-          <w:p>
+            <w:proofErr w:type="gramEnd"/>
+          </w:p>
+          <w:p>
+            <w:proofErr w:type="spellStart"/>
+            <w:proofErr w:type="gramStart"/>
             <w:r>
               <w:t>updatedAt:Date</w:t>
             </w:r>
-          </w:p>
-          <w:p>
-            <w:r>
-              <w:t>contributions:Array&lt;Contribution&gt;</w:t>
+            <w:proofErr w:type="spellEnd"/>
+            <w:proofErr w:type="gramEnd"/>
+          </w:p>
+          <w:p>
+            <w:proofErr w:type="spellStart"/>
+            <w:r>
+              <w:t>contributions:Array</w:t>
+            </w:r>
+            <w:proofErr w:type="spellEnd"/>
+            <w:r>
+              <w:t>&lt;Contribution&gt;</w:t>
             </w:r>
           </w:p>
         </w:tc>
@@ -355,12 +502,28 @@
           </w:tcPr>
           <w:p>
             <w:r>
-              <w:t>+addProject(Project)-&gt;boolean</w:t>
-            </w:r>
-          </w:p>
-          <w:p>
-            <w:r>
-              <w:t>+updateProject(Project)-&gt;</w:t>
+              <w:t>+</w:t>
+            </w:r>
+            <w:proofErr w:type="spellStart"/>
+            <w:r>
+              <w:t>addProject</w:t>
+            </w:r>
+            <w:proofErr w:type="spellEnd"/>
+            <w:r>
+              <w:t>(Project)-&gt;boolean</w:t>
+            </w:r>
+          </w:p>
+          <w:p>
+            <w:r>
+              <w:t>+</w:t>
+            </w:r>
+            <w:proofErr w:type="spellStart"/>
+            <w:r>
+              <w:t>updateProject</w:t>
+            </w:r>
+            <w:proofErr w:type="spellEnd"/>
+            <w:r>
+              <w:t>(Project)-&gt;</w:t>
             </w:r>
             <w:r>
               <w:t>b</w:t>
@@ -381,13 +544,98 @@
         <mc:AlternateContent>
           <mc:Choice Requires="wps">
             <w:drawing>
-              <wp:anchor distT="0" distB="0" distL="114300" distR="114300" simplePos="0" relativeHeight="251670528" behindDoc="0" locked="0" layoutInCell="1" allowOverlap="1">
+              <wp:anchor distT="0" distB="0" distL="114300" distR="114300" simplePos="0" relativeHeight="251663360" behindDoc="0" locked="0" layoutInCell="1" allowOverlap="1" wp14:anchorId="55D9B3A4" wp14:editId="1BCD75FE">
                 <wp:simplePos x="0" y="0"/>
                 <wp:positionH relativeFrom="column">
-                  <wp:posOffset>2377488</wp:posOffset>
+                  <wp:posOffset>2858135</wp:posOffset>
                 </wp:positionH>
                 <wp:positionV relativeFrom="paragraph">
-                  <wp:posOffset>-1892564</wp:posOffset>
+                  <wp:posOffset>-709073</wp:posOffset>
+                </wp:positionV>
+                <wp:extent cx="238539" cy="230312"/>
+                <wp:effectExtent l="0" t="0" r="0" b="0"/>
+                <wp:wrapNone/>
+                <wp:docPr id="6" name="Text Box 6"/>
+                <wp:cNvGraphicFramePr/>
+                <a:graphic xmlns:a="http://schemas.openxmlformats.org/drawingml/2006/main">
+                  <a:graphicData uri="http://schemas.microsoft.com/office/word/2010/wordprocessingShape">
+                    <wps:wsp>
+                      <wps:cNvSpPr txBox="1"/>
+                      <wps:spPr>
+                        <a:xfrm>
+                          <a:off x="0" y="0"/>
+                          <a:ext cx="238539" cy="230312"/>
+                        </a:xfrm>
+                        <a:prstGeom prst="rect">
+                          <a:avLst/>
+                        </a:prstGeom>
+                        <a:noFill/>
+                        <a:ln w="6350">
+                          <a:noFill/>
+                        </a:ln>
+                      </wps:spPr>
+                      <wps:txbx>
+                        <w:txbxContent>
+                          <w:p>
+                            <w:r>
+                              <w:t>1</w:t>
+                            </w:r>
+                          </w:p>
+                        </w:txbxContent>
+                      </wps:txbx>
+                      <wps:bodyPr rot="0" spcFirstLastPara="0" vertOverflow="overflow" horzOverflow="overflow" vert="horz" wrap="square" lIns="91440" tIns="45720" rIns="91440" bIns="45720" numCol="1" spcCol="0" rtlCol="0" fromWordArt="0" anchor="t" anchorCtr="0" forceAA="0" compatLnSpc="1">
+                        <a:prstTxWarp prst="textNoShape">
+                          <a:avLst/>
+                        </a:prstTxWarp>
+                        <a:noAutofit/>
+                      </wps:bodyPr>
+                    </wps:wsp>
+                  </a:graphicData>
+                </a:graphic>
+                <wp14:sizeRelH relativeFrom="margin">
+                  <wp14:pctWidth>0</wp14:pctWidth>
+                </wp14:sizeRelH>
+                <wp14:sizeRelV relativeFrom="margin">
+                  <wp14:pctHeight>0</wp14:pctHeight>
+                </wp14:sizeRelV>
+              </wp:anchor>
+            </w:drawing>
+          </mc:Choice>
+          <mc:Fallback>
+            <w:pict>
+              <v:shapetype w14:anchorId="55D9B3A4" id="_x0000_t202" coordsize="21600,21600" o:spt="202" path="m,l,21600r21600,l21600,xe">
+                <v:stroke joinstyle="miter"/>
+                <v:path gradientshapeok="t" o:connecttype="rect"/>
+              </v:shapetype>
+              <v:shape id="Text Box 6" o:spid="_x0000_s1026" type="#_x0000_t202" style="position:absolute;margin-left:225.05pt;margin-top:-55.85pt;width:18.8pt;height:18.15pt;z-index:251663360;visibility:visible;mso-wrap-style:square;mso-width-percent:0;mso-height-percent:0;mso-wrap-distance-left:9pt;mso-wrap-distance-top:0;mso-wrap-distance-right:9pt;mso-wrap-distance-bottom:0;mso-position-horizontal:absolute;mso-position-horizontal-relative:text;mso-position-vertical:absolute;mso-position-vertical-relative:text;mso-width-percent:0;mso-height-percent:0;mso-width-relative:margin;mso-height-relative:margin;v-text-anchor:top" o:gfxdata="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" filled="f" stroked="f" strokeweight=".5pt">
+                <v:textbox>
+                  <w:txbxContent>
+                    <w:p>
+                      <w:r>
+                        <w:t>1</w:t>
+                      </w:r>
+                    </w:p>
+                  </w:txbxContent>
+                </v:textbox>
+              </v:shape>
+            </w:pict>
+          </mc:Fallback>
+        </mc:AlternateContent>
+      </w:r>
+      <w:r>
+        <w:rPr>
+          <w:noProof/>
+        </w:rPr>
+        <mc:AlternateContent>
+          <mc:Choice Requires="wps">
+            <w:drawing>
+              <wp:anchor distT="0" distB="0" distL="114300" distR="114300" simplePos="0" relativeHeight="251670528" behindDoc="0" locked="0" layoutInCell="1" allowOverlap="1" wp14:anchorId="08DA76DE" wp14:editId="400ED4A0">
+                <wp:simplePos x="0" y="0"/>
+                <wp:positionH relativeFrom="column">
+                  <wp:posOffset>2273162</wp:posOffset>
+                </wp:positionH>
+                <wp:positionV relativeFrom="paragraph">
+                  <wp:posOffset>-2004198</wp:posOffset>
                 </wp:positionV>
                 <wp:extent cx="158678" cy="215661"/>
                 <wp:effectExtent l="0" t="0" r="0" b="0"/>
@@ -434,11 +682,7 @@
           </mc:Choice>
           <mc:Fallback>
             <w:pict>
-              <v:shapetype id="_x0000_t202" coordsize="21600,21600" o:spt="202" path="m,l,21600r21600,l21600,xe">
-                <v:stroke joinstyle="miter"/>
-                <v:path gradientshapeok="t" o:connecttype="rect"/>
-              </v:shapetype>
-              <v:shape id="Text Box 15" o:spid="_x0000_s1026" type="#_x0000_t202" style="position:absolute;margin-left:187.2pt;margin-top:-149pt;width:12.5pt;height:17pt;z-index:251670528;visibility:visible;mso-wrap-style:square;mso-wrap-distance-left:9pt;mso-wrap-distance-top:0;mso-wrap-distance-right:9pt;mso-wrap-distance-bottom:0;mso-position-horizontal:absolute;mso-position-horizontal-relative:text;mso-position-vertical:absolute;mso-position-vertical-relative:text;v-text-anchor:top" o:gfxdata="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" filled="f" stroked="f" strokeweight=".5pt">
+              <v:shape w14:anchorId="08DA76DE" id="Text Box 15" o:spid="_x0000_s1027" type="#_x0000_t202" style="position:absolute;margin-left:179pt;margin-top:-157.8pt;width:12.5pt;height:17pt;z-index:251670528;visibility:visible;mso-wrap-style:square;mso-wrap-distance-left:9pt;mso-wrap-distance-top:0;mso-wrap-distance-right:9pt;mso-wrap-distance-bottom:0;mso-position-horizontal:absolute;mso-position-horizontal-relative:text;mso-position-vertical:absolute;mso-position-vertical-relative:text;v-text-anchor:top" o:gfxdata="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" filled="f" stroked="f" strokeweight=".5pt">
                 <v:textbox>
                   <w:txbxContent>
                     <w:p>
@@ -460,7 +704,7 @@
         <mc:AlternateContent>
           <mc:Choice Requires="wps">
             <w:drawing>
-              <wp:anchor distT="0" distB="0" distL="114300" distR="114300" simplePos="0" relativeHeight="251669504" behindDoc="0" locked="0" layoutInCell="1" allowOverlap="1">
+              <wp:anchor distT="0" distB="0" distL="114300" distR="114300" simplePos="0" relativeHeight="251669504" behindDoc="0" locked="0" layoutInCell="1" allowOverlap="1" wp14:anchorId="13FFDDE3" wp14:editId="59F0062F">
                 <wp:simplePos x="0" y="0"/>
                 <wp:positionH relativeFrom="column">
                   <wp:posOffset>2769079</wp:posOffset>
@@ -535,7 +779,7 @@
         <mc:AlternateContent>
           <mc:Choice Requires="wps">
             <w:drawing>
-              <wp:anchor distT="0" distB="0" distL="114300" distR="114300" simplePos="0" relativeHeight="251667456" behindDoc="0" locked="0" layoutInCell="1" allowOverlap="1">
+              <wp:anchor distT="0" distB="0" distL="114300" distR="114300" simplePos="0" relativeHeight="251667456" behindDoc="0" locked="0" layoutInCell="1" allowOverlap="1" wp14:anchorId="682A262B" wp14:editId="34072B72">
                 <wp:simplePos x="0" y="0"/>
                 <wp:positionH relativeFrom="column">
                   <wp:posOffset>2769078</wp:posOffset>
@@ -616,7 +860,7 @@
         <mc:AlternateContent>
           <mc:Choice Requires="wps">
             <w:drawing>
-              <wp:anchor distT="0" distB="0" distL="114300" distR="114300" simplePos="0" relativeHeight="251665408" behindDoc="0" locked="0" layoutInCell="1" allowOverlap="1">
+              <wp:anchor distT="0" distB="0" distL="114300" distR="114300" simplePos="0" relativeHeight="251665408" behindDoc="0" locked="0" layoutInCell="1" allowOverlap="1" wp14:anchorId="121A7681" wp14:editId="1C40EE49">
                 <wp:simplePos x="0" y="0"/>
                 <wp:positionH relativeFrom="column">
                   <wp:posOffset>-292735</wp:posOffset>
@@ -672,95 +916,12 @@
           </mc:Choice>
           <mc:Fallback>
             <w:pict>
-              <v:shape id="Text Box 8" o:spid="_x0000_s1029" type="#_x0000_t202" style="position:absolute;margin-left:-23.05pt;margin-top:-57.25pt;width:21.05pt;height:14.9pt;z-index:251665408;visibility:visible;mso-wrap-style:square;mso-height-percent:0;mso-wrap-distance-left:9pt;mso-wrap-distance-top:0;mso-wrap-distance-right:9pt;mso-wrap-distance-bottom:0;mso-position-horizontal:absolute;mso-position-horizontal-relative:text;mso-position-vertical:absolute;mso-position-vertical-relative:text;mso-height-percent:0;mso-height-relative:margin;v-text-anchor:top" o:gfxdata="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" filled="f" stroked="f" strokeweight=".5pt">
+              <v:shape w14:anchorId="121A7681" id="Text Box 8" o:spid="_x0000_s1030" type="#_x0000_t202" style="position:absolute;margin-left:-23.05pt;margin-top:-57.25pt;width:21.05pt;height:14.9pt;z-index:251665408;visibility:visible;mso-wrap-style:square;mso-height-percent:0;mso-wrap-distance-left:9pt;mso-wrap-distance-top:0;mso-wrap-distance-right:9pt;mso-wrap-distance-bottom:0;mso-position-horizontal:absolute;mso-position-horizontal-relative:text;mso-position-vertical:absolute;mso-position-vertical-relative:text;mso-height-percent:0;mso-height-relative:margin;v-text-anchor:top" o:gfxdata="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" filled="f" stroked="f" strokeweight=".5pt">
                 <v:textbox>
                   <w:txbxContent>
                     <w:p>
                       <w:r>
                         <w:t>*</w:t>
-                      </w:r>
-                    </w:p>
-                  </w:txbxContent>
-                </v:textbox>
-              </v:shape>
-            </w:pict>
-          </mc:Fallback>
-        </mc:AlternateContent>
-      </w:r>
-      <w:r>
-        <w:rPr>
-          <w:noProof/>
-        </w:rPr>
-        <mc:AlternateContent>
-          <mc:Choice Requires="wps">
-            <w:drawing>
-              <wp:anchor distT="0" distB="0" distL="114300" distR="114300" simplePos="0" relativeHeight="251663360" behindDoc="0" locked="0" layoutInCell="1" allowOverlap="1">
-                <wp:simplePos x="0" y="0"/>
-                <wp:positionH relativeFrom="column">
-                  <wp:posOffset>2770947</wp:posOffset>
-                </wp:positionH>
-                <wp:positionV relativeFrom="paragraph">
-                  <wp:posOffset>-612775</wp:posOffset>
-                </wp:positionV>
-                <wp:extent cx="238539" cy="230312"/>
-                <wp:effectExtent l="0" t="0" r="9525" b="0"/>
-                <wp:wrapNone/>
-                <wp:docPr id="6" name="Text Box 6"/>
-                <wp:cNvGraphicFramePr/>
-                <a:graphic xmlns:a="http://schemas.openxmlformats.org/drawingml/2006/main">
-                  <a:graphicData uri="http://schemas.microsoft.com/office/word/2010/wordprocessingShape">
-                    <wps:wsp>
-                      <wps:cNvSpPr txBox="1"/>
-                      <wps:spPr>
-                        <a:xfrm>
-                          <a:off x="0" y="0"/>
-                          <a:ext cx="238539" cy="230312"/>
-                        </a:xfrm>
-                        <a:prstGeom prst="rect">
-                          <a:avLst/>
-                        </a:prstGeom>
-                        <a:solidFill>
-                          <a:schemeClr val="lt1"/>
-                        </a:solidFill>
-                        <a:ln w="6350">
-                          <a:noFill/>
-                        </a:ln>
-                      </wps:spPr>
-                      <wps:txbx>
-                        <w:txbxContent>
-                          <w:p>
-                            <w:r>
-                              <w:t>1</w:t>
-                            </w:r>
-                          </w:p>
-                        </w:txbxContent>
-                      </wps:txbx>
-                      <wps:bodyPr rot="0" spcFirstLastPara="0" vertOverflow="overflow" horzOverflow="overflow" vert="horz" wrap="square" lIns="91440" tIns="45720" rIns="91440" bIns="45720" numCol="1" spcCol="0" rtlCol="0" fromWordArt="0" anchor="t" anchorCtr="0" forceAA="0" compatLnSpc="1">
-                        <a:prstTxWarp prst="textNoShape">
-                          <a:avLst/>
-                        </a:prstTxWarp>
-                        <a:noAutofit/>
-                      </wps:bodyPr>
-                    </wps:wsp>
-                  </a:graphicData>
-                </a:graphic>
-                <wp14:sizeRelH relativeFrom="margin">
-                  <wp14:pctWidth>0</wp14:pctWidth>
-                </wp14:sizeRelH>
-                <wp14:sizeRelV relativeFrom="margin">
-                  <wp14:pctHeight>0</wp14:pctHeight>
-                </wp14:sizeRelV>
-              </wp:anchor>
-            </w:drawing>
-          </mc:Choice>
-          <mc:Fallback>
-            <w:pict>
-              <v:shape id="Text Box 6" o:spid="_x0000_s1030" type="#_x0000_t202" style="position:absolute;margin-left:218.2pt;margin-top:-48.25pt;width:18.8pt;height:18.15pt;z-index:251663360;visibility:visible;mso-wrap-style:square;mso-width-percent:0;mso-height-percent:0;mso-wrap-distance-left:9pt;mso-wrap-distance-top:0;mso-wrap-distance-right:9pt;mso-wrap-distance-bottom:0;mso-position-horizontal:absolute;mso-position-horizontal-relative:text;mso-position-vertical:absolute;mso-position-vertical-relative:text;mso-width-percent:0;mso-height-percent:0;mso-width-relative:margin;mso-height-relative:margin;v-text-anchor:top" o:gfxdata="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" fillcolor="white [3201]" stroked="f" strokeweight=".5pt">
-                <v:textbox>
-                  <w:txbxContent>
-                    <w:p>
-                      <w:r>
-                        <w:t>1</w:t>
                       </w:r>
                     </w:p>
                   </w:txbxContent>
@@ -980,6 +1141,282 @@
           </mc:Fallback>
         </mc:AlternateContent>
       </w:r>
+    </w:p>
+    <w:tbl>
+      <w:tblPr>
+        <w:tblStyle w:val="TableGrid"/>
+        <w:tblpPr w:leftFromText="180" w:rightFromText="180" w:vertAnchor="text" w:tblpY="1"/>
+        <w:tblOverlap w:val="never"/>
+        <w:tblW w:w="0" w:type="auto"/>
+        <w:tblLook w:val="04A0" w:firstRow="1" w:lastRow="0" w:firstColumn="1" w:lastColumn="0" w:noHBand="0" w:noVBand="1"/>
+      </w:tblPr>
+      <w:tblGrid>
+        <w:gridCol w:w="3581"/>
+      </w:tblGrid>
+      <w:tr>
+        <w:trPr>
+          <w:trHeight w:val="596"/>
+        </w:trPr>
+        <w:tc>
+          <w:tcPr>
+            <w:tcW w:w="3581" w:type="dxa"/>
+          </w:tcPr>
+          <w:p>
+            <w:pPr>
+              <w:jc w:val="center"/>
+            </w:pPr>
+            <w:r>
+              <w:t>Contribution</w:t>
+            </w:r>
+          </w:p>
+        </w:tc>
+      </w:tr>
+      <w:tr>
+        <w:trPr>
+          <w:trHeight w:val="596"/>
+        </w:trPr>
+        <w:tc>
+          <w:tcPr>
+            <w:tcW w:w="3581" w:type="dxa"/>
+          </w:tcPr>
+          <w:p>
+            <w:pPr>
+              <w:rPr>
+                <w:sz w:val="20"/>
+                <w:szCs w:val="20"/>
+              </w:rPr>
+            </w:pPr>
+            <w:r>
+              <w:rPr>
+                <w:sz w:val="20"/>
+                <w:szCs w:val="20"/>
+              </w:rPr>
+              <w:t>contributedFor:</w:t>
+            </w:r>
+            <w:r>
+              <w:rPr>
+                <w:sz w:val="20"/>
+                <w:szCs w:val="20"/>
+                <w:u w:val="single"/>
+              </w:rPr>
+              <w:t xml:space="preserve"> Project</w:t>
+            </w:r>
+          </w:p>
+          <w:p>
+            <w:pPr>
+              <w:rPr>
+                <w:sz w:val="20"/>
+                <w:szCs w:val="20"/>
+              </w:rPr>
+            </w:pPr>
+            <w:r>
+              <w:rPr>
+                <w:sz w:val="20"/>
+                <w:szCs w:val="20"/>
+              </w:rPr>
+              <w:t>contributor: Person</w:t>
+            </w:r>
+          </w:p>
+          <w:p>
+            <w:pPr>
+              <w:rPr>
+                <w:sz w:val="20"/>
+                <w:szCs w:val="20"/>
+              </w:rPr>
+            </w:pPr>
+            <w:r>
+              <w:rPr>
+                <w:sz w:val="20"/>
+                <w:szCs w:val="20"/>
+              </w:rPr>
+              <w:t>amount: number</w:t>
+            </w:r>
+          </w:p>
+          <w:p>
+            <w:pPr>
+              <w:rPr>
+                <w:sz w:val="20"/>
+                <w:szCs w:val="20"/>
+              </w:rPr>
+            </w:pPr>
+            <w:r>
+              <w:rPr>
+                <w:sz w:val="20"/>
+                <w:szCs w:val="20"/>
+              </w:rPr>
+              <w:t>contribution On: Date</w:t>
+            </w:r>
+          </w:p>
+          <w:p>
+            <w:pPr>
+              <w:rPr>
+                <w:sz w:val="20"/>
+                <w:szCs w:val="20"/>
+              </w:rPr>
+            </w:pPr>
+            <w:r>
+              <w:rPr>
+                <w:sz w:val="20"/>
+                <w:szCs w:val="20"/>
+              </w:rPr>
+              <w:t>contributionVia: ContributionChannel</w:t>
+            </w:r>
+          </w:p>
+          <w:p>
+            <w:pPr>
+              <w:rPr>
+                <w:sz w:val="20"/>
+                <w:szCs w:val="20"/>
+              </w:rPr>
+            </w:pPr>
+            <w:r>
+              <w:rPr>
+                <w:sz w:val="20"/>
+                <w:szCs w:val="20"/>
+              </w:rPr>
+              <w:t>acknowledged: boolean</w:t>
+            </w:r>
+          </w:p>
+          <w:p>
+            <w:pPr>
+              <w:rPr>
+                <w:sz w:val="20"/>
+                <w:szCs w:val="20"/>
+              </w:rPr>
+            </w:pPr>
+            <w:r>
+              <w:rPr>
+                <w:sz w:val="20"/>
+                <w:szCs w:val="20"/>
+              </w:rPr>
+              <w:t>createdAt: Date</w:t>
+            </w:r>
+          </w:p>
+          <w:p>
+            <w:pPr>
+              <w:rPr>
+                <w:sz w:val="20"/>
+                <w:szCs w:val="20"/>
+              </w:rPr>
+            </w:pPr>
+            <w:proofErr w:type="spellStart"/>
+            <w:proofErr w:type="gramStart"/>
+            <w:r>
+              <w:rPr>
+                <w:sz w:val="20"/>
+                <w:szCs w:val="20"/>
+              </w:rPr>
+              <w:t>updatedAt:Date</w:t>
+            </w:r>
+            <w:proofErr w:type="spellEnd"/>
+            <w:proofErr w:type="gramEnd"/>
+          </w:p>
+          <w:p>
+            <w:pPr>
+              <w:rPr>
+                <w:sz w:val="20"/>
+                <w:szCs w:val="20"/>
+              </w:rPr>
+            </w:pPr>
+            <w:proofErr w:type="spellStart"/>
+            <w:r>
+              <w:rPr>
+                <w:sz w:val="20"/>
+                <w:szCs w:val="20"/>
+              </w:rPr>
+              <w:t>thankYouEmailSent:boolean</w:t>
+            </w:r>
+            <w:proofErr w:type="spellEnd"/>
+          </w:p>
+        </w:tc>
+      </w:tr>
+      <w:tr>
+        <w:trPr>
+          <w:trHeight w:val="623"/>
+        </w:trPr>
+        <w:tc>
+          <w:tcPr>
+            <w:tcW w:w="3581" w:type="dxa"/>
+          </w:tcPr>
+          <w:p>
+            <w:r>
+              <w:t>+</w:t>
+            </w:r>
+            <w:proofErr w:type="spellStart"/>
+            <w:r>
+              <w:t>getContribution</w:t>
+            </w:r>
+            <w:proofErr w:type="spellEnd"/>
+            <w:r>
+              <w:t>(</w:t>
+            </w:r>
+            <w:proofErr w:type="spellStart"/>
+            <w:r>
+              <w:t>contributionID:int</w:t>
+            </w:r>
+            <w:proofErr w:type="spellEnd"/>
+            <w:r>
+              <w:t>)-&gt;</w:t>
+            </w:r>
+            <w:proofErr w:type="spellStart"/>
+            <w:r>
+              <w:t>Contrinution</w:t>
+            </w:r>
+            <w:proofErr w:type="spellEnd"/>
+          </w:p>
+          <w:p/>
+          <w:p>
+            <w:r>
+              <w:t>+</w:t>
+            </w:r>
+            <w:proofErr w:type="spellStart"/>
+            <w:r>
+              <w:t>getContributions</w:t>
+            </w:r>
+            <w:proofErr w:type="spellEnd"/>
+            <w:r>
+              <w:t>()-&gt;Array&lt;</w:t>
+            </w:r>
+            <w:proofErr w:type="spellStart"/>
+            <w:r>
+              <w:t>Contrubution</w:t>
+            </w:r>
+            <w:proofErr w:type="spellEnd"/>
+            <w:r>
+              <w:t>&gt;</w:t>
+            </w:r>
+          </w:p>
+          <w:p/>
+          <w:p>
+            <w:r>
+              <w:t>+</w:t>
+            </w:r>
+            <w:proofErr w:type="spellStart"/>
+            <w:r>
+              <w:t>addContribution</w:t>
+            </w:r>
+            <w:proofErr w:type="spellEnd"/>
+            <w:r>
+              <w:t>(Contribution)</w:t>
+            </w:r>
+          </w:p>
+          <w:p>
+            <w:r>
+              <w:t>+</w:t>
+            </w:r>
+            <w:proofErr w:type="spellStart"/>
+            <w:r>
+              <w:t>updateContribution</w:t>
+            </w:r>
+            <w:proofErr w:type="spellEnd"/>
+            <w:r>
+              <w:t>(Contribution)-&gt;boolean</w:t>
+            </w:r>
+          </w:p>
+        </w:tc>
+      </w:tr>
+    </w:tbl>
+    <w:p>
       <w:r>
         <w:rPr>
           <w:noProof/>
@@ -987,13 +1424,13 @@
         <mc:AlternateContent>
           <mc:Choice Requires="wps">
             <w:drawing>
-              <wp:anchor distT="0" distB="0" distL="114300" distR="114300" simplePos="0" relativeHeight="251664384" behindDoc="0" locked="0" layoutInCell="1" allowOverlap="1">
+              <wp:anchor distT="0" distB="0" distL="114300" distR="114300" simplePos="0" relativeHeight="251664384" behindDoc="0" locked="0" layoutInCell="1" allowOverlap="1" wp14:anchorId="6136BA3C" wp14:editId="0B937ADF">
                 <wp:simplePos x="0" y="0"/>
                 <wp:positionH relativeFrom="column">
-                  <wp:posOffset>2239645</wp:posOffset>
+                  <wp:posOffset>2239093</wp:posOffset>
                 </wp:positionH>
                 <wp:positionV relativeFrom="paragraph">
-                  <wp:posOffset>680360</wp:posOffset>
+                  <wp:posOffset>71396</wp:posOffset>
                 </wp:positionV>
                 <wp:extent cx="135172" cy="182880"/>
                 <wp:effectExtent l="0" t="0" r="0" b="7620"/>
@@ -1040,7 +1477,7 @@
           </mc:Choice>
           <mc:Fallback>
             <w:pict>
-              <v:shape id="Text Box 7" o:spid="_x0000_s1032" type="#_x0000_t202" style="position:absolute;margin-left:176.35pt;margin-top:53.55pt;width:10.65pt;height:14.4pt;z-index:251664384;visibility:visible;mso-wrap-style:square;mso-wrap-distance-left:9pt;mso-wrap-distance-top:0;mso-wrap-distance-right:9pt;mso-wrap-distance-bottom:0;mso-position-horizontal:absolute;mso-position-horizontal-relative:text;mso-position-vertical:absolute;mso-position-vertical-relative:text;v-text-anchor:top" o:gfxdata="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" filled="f" stroked="f" strokeweight=".5pt">
+              <v:shape w14:anchorId="6136BA3C" id="Text Box 7" o:spid="_x0000_s1032" type="#_x0000_t202" style="position:absolute;margin-left:176.3pt;margin-top:5.6pt;width:10.65pt;height:14.4pt;z-index:251664384;visibility:visible;mso-wrap-style:square;mso-wrap-distance-left:9pt;mso-wrap-distance-top:0;mso-wrap-distance-right:9pt;mso-wrap-distance-bottom:0;mso-position-horizontal:absolute;mso-position-horizontal-relative:text;mso-position-vertical:absolute;mso-position-vertical-relative:text;v-text-anchor:top" o:gfxdata="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" filled="f" stroked="f" strokeweight=".5pt">
                 <v:textbox>
                   <w:txbxContent>
                     <w:p>
@@ -1056,232 +1493,8 @@
         </mc:AlternateContent>
       </w:r>
     </w:p>
-    <w:tbl>
-      <w:tblPr>
-        <w:tblStyle w:val="TableGrid"/>
-        <w:tblpPr w:leftFromText="180" w:rightFromText="180" w:vertAnchor="text" w:tblpY="1"/>
-        <w:tblOverlap w:val="never"/>
-        <w:tblW w:w="0" w:type="auto"/>
-        <w:tblLook w:val="04A0" w:firstRow="1" w:lastRow="0" w:firstColumn="1" w:lastColumn="0" w:noHBand="0" w:noVBand="1"/>
-      </w:tblPr>
-      <w:tblGrid>
-        <w:gridCol w:w="3581"/>
-      </w:tblGrid>
-      <w:tr>
-        <w:trPr>
-          <w:trHeight w:val="596"/>
-        </w:trPr>
-        <w:tc>
-          <w:tcPr>
-            <w:tcW w:w="3581" w:type="dxa"/>
-          </w:tcPr>
-          <w:p>
-            <w:pPr>
-              <w:jc w:val="center"/>
-            </w:pPr>
-            <w:r>
-              <w:t>Contribution</w:t>
-            </w:r>
-          </w:p>
-        </w:tc>
-      </w:tr>
-      <w:tr>
-        <w:trPr>
-          <w:trHeight w:val="596"/>
-        </w:trPr>
-        <w:tc>
-          <w:tcPr>
-            <w:tcW w:w="3581" w:type="dxa"/>
-          </w:tcPr>
-          <w:p>
-            <w:pPr>
-              <w:rPr>
-                <w:sz w:val="20"/>
-                <w:szCs w:val="20"/>
-              </w:rPr>
-            </w:pPr>
-            <w:r>
-              <w:rPr>
-                <w:sz w:val="20"/>
-                <w:szCs w:val="20"/>
-              </w:rPr>
-              <w:t>contributedFor:</w:t>
-            </w:r>
-            <w:r>
-              <w:rPr>
-                <w:sz w:val="20"/>
-                <w:szCs w:val="20"/>
-                <w:u w:val="single"/>
-              </w:rPr>
-              <w:t xml:space="preserve"> Project</w:t>
-            </w:r>
-          </w:p>
-          <w:p>
-            <w:pPr>
-              <w:rPr>
-                <w:sz w:val="20"/>
-                <w:szCs w:val="20"/>
-              </w:rPr>
-            </w:pPr>
-            <w:r>
-              <w:rPr>
-                <w:sz w:val="20"/>
-                <w:szCs w:val="20"/>
-              </w:rPr>
-              <w:t>contributor: Person</w:t>
-            </w:r>
-          </w:p>
-          <w:p>
-            <w:pPr>
-              <w:rPr>
-                <w:sz w:val="20"/>
-                <w:szCs w:val="20"/>
-              </w:rPr>
-            </w:pPr>
-            <w:r>
-              <w:rPr>
-                <w:sz w:val="20"/>
-                <w:szCs w:val="20"/>
-              </w:rPr>
-              <w:t>amount: number</w:t>
-            </w:r>
-          </w:p>
-          <w:p>
-            <w:pPr>
-              <w:rPr>
-                <w:sz w:val="20"/>
-                <w:szCs w:val="20"/>
-              </w:rPr>
-            </w:pPr>
-            <w:r>
-              <w:rPr>
-                <w:sz w:val="20"/>
-                <w:szCs w:val="20"/>
-              </w:rPr>
-              <w:t>contribution On: Date</w:t>
-            </w:r>
-          </w:p>
-          <w:p>
-            <w:pPr>
-              <w:rPr>
-                <w:sz w:val="20"/>
-                <w:szCs w:val="20"/>
-              </w:rPr>
-            </w:pPr>
-            <w:r>
-              <w:rPr>
-                <w:sz w:val="20"/>
-                <w:szCs w:val="20"/>
-              </w:rPr>
-              <w:t>contributionVia: ContributionChannel</w:t>
-            </w:r>
-          </w:p>
-          <w:p>
-            <w:pPr>
-              <w:rPr>
-                <w:sz w:val="20"/>
-                <w:szCs w:val="20"/>
-              </w:rPr>
-            </w:pPr>
-            <w:r>
-              <w:rPr>
-                <w:sz w:val="20"/>
-                <w:szCs w:val="20"/>
-              </w:rPr>
-              <w:t>acknowledged: boolean</w:t>
-            </w:r>
-          </w:p>
-          <w:p>
-            <w:pPr>
-              <w:rPr>
-                <w:sz w:val="20"/>
-                <w:szCs w:val="20"/>
-              </w:rPr>
-            </w:pPr>
-            <w:r>
-              <w:rPr>
-                <w:sz w:val="20"/>
-                <w:szCs w:val="20"/>
-              </w:rPr>
-              <w:t>createdAt: Date</w:t>
-            </w:r>
-          </w:p>
-          <w:p>
-            <w:pPr>
-              <w:rPr>
-                <w:sz w:val="20"/>
-                <w:szCs w:val="20"/>
-              </w:rPr>
-            </w:pPr>
-            <w:r>
-              <w:rPr>
-                <w:sz w:val="20"/>
-                <w:szCs w:val="20"/>
-              </w:rPr>
-              <w:t>updatedAt:Date</w:t>
-            </w:r>
-          </w:p>
-          <w:p>
-            <w:pPr>
-              <w:rPr>
-                <w:sz w:val="20"/>
-                <w:szCs w:val="20"/>
-              </w:rPr>
-            </w:pPr>
-            <w:r>
-              <w:rPr>
-                <w:sz w:val="20"/>
-                <w:szCs w:val="20"/>
-              </w:rPr>
-              <w:t>thankYouEmailSent:boolean</w:t>
-            </w:r>
-          </w:p>
-        </w:tc>
-      </w:tr>
-      <w:tr>
-        <w:trPr>
-          <w:trHeight w:val="623"/>
-        </w:trPr>
-        <w:tc>
-          <w:tcPr>
-            <w:tcW w:w="3581" w:type="dxa"/>
-          </w:tcPr>
-          <w:p>
-            <w:r>
-              <w:t>+</w:t>
-            </w:r>
-            <w:r>
-              <w:t>getContribution(contributionID:int)-&gt;Contrinution</w:t>
-            </w:r>
-          </w:p>
-          <w:p/>
-          <w:p>
-            <w:r>
-              <w:t>+</w:t>
-            </w:r>
-            <w:r>
-              <w:t>getContributions()-&gt;Array&lt;Contrubution&gt;</w:t>
-            </w:r>
-          </w:p>
-          <w:p/>
-          <w:p>
-            <w:r>
-              <w:t>+</w:t>
-            </w:r>
-            <w:r>
-              <w:t>addContribution(Contribution)</w:t>
-            </w:r>
-          </w:p>
-          <w:p>
-            <w:r>
-              <w:t>+updateContribution(Contribution)-&gt;boolean</w:t>
-            </w:r>
-          </w:p>
-        </w:tc>
-      </w:tr>
-    </w:tbl>
     <w:p/>
-    <w:p/>
+    <w:bookmarkStart w:id="0" w:name="_GoBack"/>
     <w:p>
       <w:pPr>
         <w:tabs>
@@ -1367,18 +1580,82 @@
         <w:tab/>
       </w:r>
     </w:p>
+    <w:bookmarkEnd w:id="0"/>
     <w:p>
       <w:r>
         <w:br w:type="textWrapping" w:clear="all"/>
       </w:r>
     </w:p>
+    <w:p>
+      <w:r>
+        <w:br w:type="page"/>
+      </w:r>
+    </w:p>
+    <w:p>
+      <w:pPr>
+        <w:rPr>
+          <w:b/>
+        </w:rPr>
+      </w:pPr>
+      <w:r>
+        <w:rPr>
+          <w:b/>
+        </w:rPr>
+        <w:lastRenderedPageBreak/>
+        <w:t>USE CASE DIAGRAM</w:t>
+      </w:r>
+    </w:p>
+    <w:p>
+      <w:r>
+        <w:rPr>
+          <w:noProof/>
+        </w:rPr>
+        <w:drawing>
+          <wp:inline distT="0" distB="0" distL="0" distR="0" wp14:anchorId="3ED20C84" wp14:editId="3AEB8670">
+            <wp:extent cx="6101697" cy="3831535"/>
+            <wp:effectExtent l="0" t="0" r="0" b="0"/>
+            <wp:docPr id="3" name="Picture 3"/>
+            <wp:cNvGraphicFramePr>
+              <a:graphicFrameLocks xmlns:a="http://schemas.openxmlformats.org/drawingml/2006/main" noChangeAspect="1"/>
+            </wp:cNvGraphicFramePr>
+            <a:graphic xmlns:a="http://schemas.openxmlformats.org/drawingml/2006/main">
+              <a:graphicData uri="http://schemas.openxmlformats.org/drawingml/2006/picture">
+                <pic:pic xmlns:pic="http://schemas.openxmlformats.org/drawingml/2006/picture">
+                  <pic:nvPicPr>
+                    <pic:cNvPr id="1" name=""/>
+                    <pic:cNvPicPr/>
+                  </pic:nvPicPr>
+                  <pic:blipFill rotWithShape="1">
+                    <a:blip r:embed="rId6"/>
+                    <a:srcRect l="17568" t="17455" r="23252" b="16442"/>
+                    <a:stretch/>
+                  </pic:blipFill>
+                  <pic:spPr bwMode="auto">
+                    <a:xfrm>
+                      <a:off x="0" y="0"/>
+                      <a:ext cx="6160805" cy="3868652"/>
+                    </a:xfrm>
+                    <a:prstGeom prst="rect">
+                      <a:avLst/>
+                    </a:prstGeom>
+                    <a:ln>
+                      <a:noFill/>
+                    </a:ln>
+                    <a:extLst>
+                      <a:ext uri="{53640926-AAD7-44D8-BBD7-CCE9431645EC}">
+                        <a14:shadowObscured xmlns:a14="http://schemas.microsoft.com/office/drawing/2010/main"/>
+                      </a:ext>
+                    </a:extLst>
+                  </pic:spPr>
+                </pic:pic>
+              </a:graphicData>
+            </a:graphic>
+          </wp:inline>
+        </w:drawing>
+      </w:r>
+    </w:p>
     <w:sectPr>
-      <w:headerReference w:type="even" r:id="rId6"/>
       <w:headerReference w:type="default" r:id="rId7"/>
-      <w:footerReference w:type="even" r:id="rId8"/>
-      <w:footerReference w:type="default" r:id="rId9"/>
-      <w:headerReference w:type="first" r:id="rId10"/>
-      <w:footerReference w:type="first" r:id="rId11"/>
       <w:pgSz w:w="12240" w:h="15840"/>
       <w:pgMar w:top="1440" w:right="1440" w:bottom="1440" w:left="1440" w:header="720" w:footer="720" w:gutter="0"/>
       <w:cols w:space="720"/>
@@ -1413,36 +1690,6 @@
 </w:endnotes>
 </file>
 
-<file path=word/footer1.xml><?xml version="1.0" encoding="utf-8"?>
-<w:ftr xmlns:wpc="http://schemas.microsoft.com/office/word/2010/wordprocessingCanvas" xmlns:cx="http://schemas.microsoft.com/office/drawing/2014/chartex" xmlns:mc="http://schemas.openxmlformats.org/markup-compatibility/2006" xmlns:o="urn:schemas-microsoft-com:office:office" xmlns:r="http://schemas.openxmlformats.org/officeDocument/2006/relationships" xmlns:m="http://schemas.openxmlformats.org/officeDocument/2006/math" xmlns:v="urn:schemas-microsoft-com:vml" xmlns:wp14="http://schemas.microsoft.com/office/word/2010/wordprocessingDrawing" xmlns:wp="http://schemas.openxmlformats.org/drawingml/2006/wordprocessingDrawing" xmlns:w10="urn:schemas-microsoft-com:office:word" xmlns:w="http://schemas.openxmlformats.org/wordprocessingml/2006/main" xmlns:w14="http://schemas.microsoft.com/office/word/2010/wordml" xmlns:w15="http://schemas.microsoft.com/office/word/2012/wordml" xmlns:w16se="http://schemas.microsoft.com/office/word/2015/wordml/symex" xmlns:wpg="http://schemas.microsoft.com/office/word/2010/wordprocessingGroup" xmlns:wpi="http://schemas.microsoft.com/office/word/2010/wordprocessingInk" xmlns:wne="http://schemas.microsoft.com/office/word/2006/wordml" xmlns:wps="http://schemas.microsoft.com/office/word/2010/wordprocessingShape" mc:Ignorable="w14 w15 w16se wp14">
-  <w:p>
-    <w:pPr>
-      <w:pStyle w:val="Footer"/>
-    </w:pPr>
-  </w:p>
-</w:ftr>
-</file>
-
-<file path=word/footer2.xml><?xml version="1.0" encoding="utf-8"?>
-<w:ftr xmlns:wpc="http://schemas.microsoft.com/office/word/2010/wordprocessingCanvas" xmlns:cx="http://schemas.microsoft.com/office/drawing/2014/chartex" xmlns:mc="http://schemas.openxmlformats.org/markup-compatibility/2006" xmlns:o="urn:schemas-microsoft-com:office:office" xmlns:r="http://schemas.openxmlformats.org/officeDocument/2006/relationships" xmlns:m="http://schemas.openxmlformats.org/officeDocument/2006/math" xmlns:v="urn:schemas-microsoft-com:vml" xmlns:wp14="http://schemas.microsoft.com/office/word/2010/wordprocessingDrawing" xmlns:wp="http://schemas.openxmlformats.org/drawingml/2006/wordprocessingDrawing" xmlns:w10="urn:schemas-microsoft-com:office:word" xmlns:w="http://schemas.openxmlformats.org/wordprocessingml/2006/main" xmlns:w14="http://schemas.microsoft.com/office/word/2010/wordml" xmlns:w15="http://schemas.microsoft.com/office/word/2012/wordml" xmlns:w16se="http://schemas.microsoft.com/office/word/2015/wordml/symex" xmlns:wpg="http://schemas.microsoft.com/office/word/2010/wordprocessingGroup" xmlns:wpi="http://schemas.microsoft.com/office/word/2010/wordprocessingInk" xmlns:wne="http://schemas.microsoft.com/office/word/2006/wordml" xmlns:wps="http://schemas.microsoft.com/office/word/2010/wordprocessingShape" mc:Ignorable="w14 w15 w16se wp14">
-  <w:p>
-    <w:pPr>
-      <w:pStyle w:val="Footer"/>
-    </w:pPr>
-  </w:p>
-</w:ftr>
-</file>
-
-<file path=word/footer3.xml><?xml version="1.0" encoding="utf-8"?>
-<w:ftr xmlns:wpc="http://schemas.microsoft.com/office/word/2010/wordprocessingCanvas" xmlns:cx="http://schemas.microsoft.com/office/drawing/2014/chartex" xmlns:mc="http://schemas.openxmlformats.org/markup-compatibility/2006" xmlns:o="urn:schemas-microsoft-com:office:office" xmlns:r="http://schemas.openxmlformats.org/officeDocument/2006/relationships" xmlns:m="http://schemas.openxmlformats.org/officeDocument/2006/math" xmlns:v="urn:schemas-microsoft-com:vml" xmlns:wp14="http://schemas.microsoft.com/office/word/2010/wordprocessingDrawing" xmlns:wp="http://schemas.openxmlformats.org/drawingml/2006/wordprocessingDrawing" xmlns:w10="urn:schemas-microsoft-com:office:word" xmlns:w="http://schemas.openxmlformats.org/wordprocessingml/2006/main" xmlns:w14="http://schemas.microsoft.com/office/word/2010/wordml" xmlns:w15="http://schemas.microsoft.com/office/word/2012/wordml" xmlns:w16se="http://schemas.microsoft.com/office/word/2015/wordml/symex" xmlns:wpg="http://schemas.microsoft.com/office/word/2010/wordprocessingGroup" xmlns:wpi="http://schemas.microsoft.com/office/word/2010/wordprocessingInk" xmlns:wne="http://schemas.microsoft.com/office/word/2006/wordml" xmlns:wps="http://schemas.microsoft.com/office/word/2010/wordprocessingShape" mc:Ignorable="w14 w15 w16se wp14">
-  <w:p>
-    <w:pPr>
-      <w:pStyle w:val="Footer"/>
-    </w:pPr>
-  </w:p>
-</w:ftr>
-</file>
-
 <file path=word/footnotes.xml><?xml version="1.0" encoding="utf-8"?>
 <w:footnotes xmlns:wpc="http://schemas.microsoft.com/office/word/2010/wordprocessingCanvas" xmlns:cx="http://schemas.microsoft.com/office/drawing/2014/chartex" xmlns:mc="http://schemas.openxmlformats.org/markup-compatibility/2006" xmlns:o="urn:schemas-microsoft-com:office:office" xmlns:r="http://schemas.openxmlformats.org/officeDocument/2006/relationships" xmlns:m="http://schemas.openxmlformats.org/officeDocument/2006/math" xmlns:v="urn:schemas-microsoft-com:vml" xmlns:wp14="http://schemas.microsoft.com/office/word/2010/wordprocessingDrawing" xmlns:wp="http://schemas.openxmlformats.org/drawingml/2006/wordprocessingDrawing" xmlns:w10="urn:schemas-microsoft-com:office:word" xmlns:w="http://schemas.openxmlformats.org/wordprocessingml/2006/main" xmlns:w14="http://schemas.microsoft.com/office/word/2010/wordml" xmlns:w15="http://schemas.microsoft.com/office/word/2012/wordml" xmlns:w16se="http://schemas.microsoft.com/office/word/2015/wordml/symex" xmlns:wpg="http://schemas.microsoft.com/office/word/2010/wordprocessingGroup" xmlns:wpi="http://schemas.microsoft.com/office/word/2010/wordprocessingInk" xmlns:wne="http://schemas.microsoft.com/office/word/2006/wordml" xmlns:wps="http://schemas.microsoft.com/office/word/2010/wordprocessingShape" mc:Ignorable="w14 w15 w16se wp14">
   <w:footnote w:type="separator" w:id="-1">
@@ -1474,34 +1721,17 @@
     <w:pPr>
       <w:pStyle w:val="Header"/>
     </w:pPr>
-  </w:p>
-</w:hdr>
-</file>
-
-<file path=word/header2.xml><?xml version="1.0" encoding="utf-8"?>
-<w:hdr xmlns:wpc="http://schemas.microsoft.com/office/word/2010/wordprocessingCanvas" xmlns:cx="http://schemas.microsoft.com/office/drawing/2014/chartex" xmlns:mc="http://schemas.openxmlformats.org/markup-compatibility/2006" xmlns:o="urn:schemas-microsoft-com:office:office" xmlns:r="http://schemas.openxmlformats.org/officeDocument/2006/relationships" xmlns:m="http://schemas.openxmlformats.org/officeDocument/2006/math" xmlns:v="urn:schemas-microsoft-com:vml" xmlns:wp14="http://schemas.microsoft.com/office/word/2010/wordprocessingDrawing" xmlns:wp="http://schemas.openxmlformats.org/drawingml/2006/wordprocessingDrawing" xmlns:w10="urn:schemas-microsoft-com:office:word" xmlns:w="http://schemas.openxmlformats.org/wordprocessingml/2006/main" xmlns:w14="http://schemas.microsoft.com/office/word/2010/wordml" xmlns:w15="http://schemas.microsoft.com/office/word/2012/wordml" xmlns:w16se="http://schemas.microsoft.com/office/word/2015/wordml/symex" xmlns:wpg="http://schemas.microsoft.com/office/word/2010/wordprocessingGroup" xmlns:wpi="http://schemas.microsoft.com/office/word/2010/wordprocessingInk" xmlns:wne="http://schemas.microsoft.com/office/word/2006/wordml" xmlns:wps="http://schemas.microsoft.com/office/word/2010/wordprocessingShape" mc:Ignorable="w14 w15 w16se wp14">
-  <w:p>
-    <w:pPr>
-      <w:pStyle w:val="Header"/>
-    </w:pPr>
+    <w:proofErr w:type="spellStart"/>
     <w:r>
-      <w:t>Konti UML Diagram</w:t>
+      <w:t>Konti</w:t>
+    </w:r>
+    <w:proofErr w:type="spellEnd"/>
+    <w:r>
+      <w:t xml:space="preserve"> UML Diagram</w:t>
     </w:r>
     <w:r>
       <w:t>: Geek Quest Project</w:t>
     </w:r>
-    <w:bookmarkStart w:id="0" w:name="_GoBack"/>
-    <w:bookmarkEnd w:id="0"/>
-  </w:p>
-</w:hdr>
-</file>
-
-<file path=word/header3.xml><?xml version="1.0" encoding="utf-8"?>
-<w:hdr xmlns:wpc="http://schemas.microsoft.com/office/word/2010/wordprocessingCanvas" xmlns:cx="http://schemas.microsoft.com/office/drawing/2014/chartex" xmlns:mc="http://schemas.openxmlformats.org/markup-compatibility/2006" xmlns:o="urn:schemas-microsoft-com:office:office" xmlns:r="http://schemas.openxmlformats.org/officeDocument/2006/relationships" xmlns:m="http://schemas.openxmlformats.org/officeDocument/2006/math" xmlns:v="urn:schemas-microsoft-com:vml" xmlns:wp14="http://schemas.microsoft.com/office/word/2010/wordprocessingDrawing" xmlns:wp="http://schemas.openxmlformats.org/drawingml/2006/wordprocessingDrawing" xmlns:w10="urn:schemas-microsoft-com:office:word" xmlns:w="http://schemas.openxmlformats.org/wordprocessingml/2006/main" xmlns:w14="http://schemas.microsoft.com/office/word/2010/wordml" xmlns:w15="http://schemas.microsoft.com/office/word/2012/wordml" xmlns:w16se="http://schemas.microsoft.com/office/word/2015/wordml/symex" xmlns:wpg="http://schemas.microsoft.com/office/word/2010/wordprocessingGroup" xmlns:wpi="http://schemas.microsoft.com/office/word/2010/wordprocessingInk" xmlns:wne="http://schemas.microsoft.com/office/word/2006/wordml" xmlns:wps="http://schemas.microsoft.com/office/word/2010/wordprocessingShape" mc:Ignorable="w14 w15 w16se wp14">
-  <w:p>
-    <w:pPr>
-      <w:pStyle w:val="Header"/>
-    </w:pPr>
   </w:p>
 </w:hdr>
 </file>

</xml_diff>